<commit_message>
LE01 und LE02 verbessert
</commit_message>
<xml_diff>
--- a/LE01/LE01.docx
+++ b/LE01/LE01.docx
@@ -41,66 +41,61 @@
       </w:r>
     </w:p>
     <w:p>
+      <w:pPr>
+        <w:pStyle w:val="ListParagraph"/>
+        <w:numPr>
+          <w:ilvl w:val="0"/>
+          <w:numId w:val="4"/>
+        </w:numPr>
+      </w:pPr>
       <w:r>
         <w:rPr>
           <w:i/>
           <w:iCs/>
         </w:rPr>
-        <w:t>C2C (Consumer-to-Consumer):</w:t>
-      </w:r>
-      <w:r>
-        <w:t xml:space="preserve"> Eine Geschäft</w:t>
-      </w:r>
-      <w:r>
-        <w:t>sbeziehung zwischen individuellen Benutzern (z.B e-bay, wo ein Produkt von einem einzelnen Benutzer verkauft und von einem anderen gekauft wird)</w:t>
-      </w:r>
-    </w:p>
-    <w:p>
+        <w:t>C2C (Consumer-to-Consumer)</w:t>
+      </w:r>
+    </w:p>
+    <w:p>
+      <w:pPr>
+        <w:pStyle w:val="ListParagraph"/>
+        <w:numPr>
+          <w:ilvl w:val="0"/>
+          <w:numId w:val="4"/>
+        </w:numPr>
+      </w:pPr>
       <w:r>
         <w:rPr>
           <w:i/>
           <w:iCs/>
         </w:rPr>
-        <w:t>B2C (Business-to-Consumer):</w:t>
-      </w:r>
-      <w:r>
-        <w:t xml:space="preserve"> Eine Geschäftsbeziehu</w:t>
-      </w:r>
-      <w:r>
-        <w:t xml:space="preserve">ng zwischen einem Unternehmen und einem induviduellen Benutzer (z.B </w:t>
-      </w:r>
-      <w:r>
-        <w:t>McDonald's, welche einem einzelnen Consumer Essen verkaufen)</w:t>
-      </w:r>
-    </w:p>
-    <w:p>
+        <w:t>B2C (Business-to-Consumer)</w:t>
+      </w:r>
+    </w:p>
+    <w:p>
+      <w:pPr>
+        <w:pStyle w:val="ListParagraph"/>
+        <w:numPr>
+          <w:ilvl w:val="0"/>
+          <w:numId w:val="4"/>
+        </w:numPr>
+      </w:pPr>
       <w:r>
         <w:rPr>
           <w:i/>
           <w:iCs/>
         </w:rPr>
-        <w:t>SaaS (Software-as-a-Service):</w:t>
-      </w:r>
-      <w:r>
-        <w:t xml:space="preserve"> </w:t>
-      </w:r>
-      <w:r>
-        <w:t>Der Dienstlei</w:t>
-      </w:r>
-      <w:r>
-        <w:t xml:space="preserve">ster lässt die </w:t>
-      </w:r>
-      <w:r>
-        <w:t xml:space="preserve">ganze </w:t>
-      </w:r>
-      <w:r>
-        <w:t>Software online laufen</w:t>
-      </w:r>
-      <w:r>
-        <w:t>.</w:t>
-      </w:r>
-    </w:p>
-    <w:p>
+        <w:t>SaaS (Software-as-a-Service)</w:t>
+      </w:r>
+    </w:p>
+    <w:p>
+      <w:pPr>
+        <w:pStyle w:val="ListParagraph"/>
+        <w:numPr>
+          <w:ilvl w:val="0"/>
+          <w:numId w:val="4"/>
+        </w:numPr>
+      </w:pPr>
       <w:r>
         <w:rPr>
           <w:i/>
@@ -120,74 +115,33 @@
           <w:i/>
           <w:iCs/>
         </w:rPr>
-        <w:t>gn-on:</w:t>
-      </w:r>
-      <w:r>
-        <w:t xml:space="preserve"> Ein Benu</w:t>
-      </w:r>
-      <w:r>
-        <w:t xml:space="preserve">tzer muss sich nur einmal </w:t>
-      </w:r>
-      <w:r>
-        <w:t>a</w:t>
-      </w:r>
-      <w:r>
-        <w:t>nmelden</w:t>
-      </w:r>
-      <w:r>
-        <w:t xml:space="preserve"> (</w:t>
-      </w:r>
-      <w:r>
-        <w:t>authentifizieren</w:t>
-      </w:r>
-      <w:r>
-        <w:t>)</w:t>
-      </w:r>
-      <w:r>
-        <w:t>, um auf alle Dienste, auf welche er berechtigt (autorisiert) ist, zugreifen zu können</w:t>
-      </w:r>
-      <w:r>
-        <w:t>.</w:t>
-      </w:r>
-    </w:p>
-    <w:p>
+        <w:t>gn-on</w:t>
+      </w:r>
+    </w:p>
+    <w:p>
+      <w:pPr>
+        <w:pStyle w:val="ListParagraph"/>
+        <w:numPr>
+          <w:ilvl w:val="0"/>
+          <w:numId w:val="4"/>
+        </w:numPr>
+      </w:pPr>
       <w:r>
         <w:rPr>
           <w:i/>
           <w:iCs/>
-          <w:lang w:val="en-US"/>
         </w:rPr>
         <w:t>REST</w:t>
       </w:r>
-      <w:r>
-        <w:rPr>
-          <w:lang w:val="en-US"/>
-        </w:rPr>
-        <w:t xml:space="preserve">: </w:t>
-      </w:r>
-      <w:r>
-        <w:rPr>
-          <w:lang w:val="en-US"/>
-        </w:rPr>
-        <w:t>Representational State Transfer</w:t>
-      </w:r>
-      <w:r>
-        <w:rPr>
-          <w:lang w:val="en-US"/>
-        </w:rPr>
-        <w:t xml:space="preserve">. </w:t>
-      </w:r>
-      <w:r>
-        <w:t>Online Kommunikation mit e</w:t>
-      </w:r>
-      <w:r>
-        <w:t>iner API, welche</w:t>
-      </w:r>
-      <w:r>
-        <w:t xml:space="preserve"> eine Abbildung von Ressourcen zurückgibt.</w:t>
-      </w:r>
-    </w:p>
-    <w:p>
+    </w:p>
+    <w:p>
+      <w:pPr>
+        <w:pStyle w:val="ListParagraph"/>
+        <w:numPr>
+          <w:ilvl w:val="0"/>
+          <w:numId w:val="4"/>
+        </w:numPr>
+      </w:pPr>
       <w:r>
         <w:rPr>
           <w:i/>
@@ -195,34 +149,21 @@
         </w:rPr>
         <w:t>Architekturstil für Microservices</w:t>
       </w:r>
+    </w:p>
+    <w:p>
+      <w:pPr>
+        <w:pStyle w:val="ListParagraph"/>
+        <w:numPr>
+          <w:ilvl w:val="0"/>
+          <w:numId w:val="4"/>
+        </w:numPr>
+      </w:pPr>
       <w:r>
         <w:rPr>
           <w:i/>
           <w:iCs/>
         </w:rPr>
-        <w:t>:</w:t>
-      </w:r>
-      <w:r>
-        <w:t xml:space="preserve"> Mehrere Dienste welche alle eine eigene Geschäftsfunktion umsetzen.</w:t>
-      </w:r>
-    </w:p>
-    <w:p>
-      <w:r>
-        <w:rPr>
-          <w:i/>
-          <w:iCs/>
-        </w:rPr>
-        <w:t>Outsourcing-Partner:</w:t>
-      </w:r>
-      <w:r>
-        <w:rPr>
-          <w:i/>
-          <w:iCs/>
-        </w:rPr>
-        <w:t xml:space="preserve"> </w:t>
-      </w:r>
-      <w:r>
-        <w:t>Ein anderes Unternehmen welches eine oder mehrere Aufgaben als eine Dienstleistung übernimmt.</w:t>
+        <w:t>Outsourcing-Partner</w:t>
       </w:r>
     </w:p>
     <w:p>
@@ -248,16 +189,602 @@
       <w:r>
         <w:t>Die Online-Auktion Funktion soll es ermöglichen, dass Kunden wie Auktionäre ihre Waren online schnell auktionieren können. Da ein solches Produkt viel Konkurrenz hat, sollte es möglich sein, das neue Modul kundenspezifisch anzupassen.</w:t>
       </w:r>
-    </w:p>
-    <w:p>
-      <w:pPr>
+      <w:r>
+        <w:t xml:space="preserve"> </w:t>
+      </w:r>
+      <w:r>
+        <w:t>Dies ermöglicht es, dass jedes Auktionshaus ihre eigene Wünsche umsetzen kann. D</w:t>
+      </w:r>
+      <w:r>
+        <w:t>ie Software wird komplett von dem Dienstleister als Service zu verfügung gestellt (SaaS).</w:t>
+      </w:r>
+    </w:p>
+    <w:p>
+      <w:pPr>
+        <w:rPr>
+          <w:b/>
+          <w:bCs/>
+        </w:rPr>
+      </w:pPr>
+      <w:r>
+        <w:rPr>
+          <w:b/>
+          <w:bCs/>
+          <w:noProof/>
+          <w:sz w:val="28"/>
+          <w:szCs w:val="28"/>
+        </w:rPr>
+        <mc:AlternateContent>
+          <mc:Choice Requires="wps">
+            <w:drawing>
+              <wp:anchor distT="0" distB="0" distL="114300" distR="114300" simplePos="0" relativeHeight="251659264" behindDoc="0" locked="0" layoutInCell="1" allowOverlap="1" wp14:anchorId="67B13FE2" wp14:editId="10BF3A6A">
+                <wp:simplePos x="0" y="0"/>
+                <wp:positionH relativeFrom="column">
+                  <wp:posOffset>347980</wp:posOffset>
+                </wp:positionH>
+                <wp:positionV relativeFrom="paragraph">
+                  <wp:posOffset>319405</wp:posOffset>
+                </wp:positionV>
+                <wp:extent cx="1533525" cy="1514475"/>
+                <wp:effectExtent l="0" t="0" r="28575" b="28575"/>
+                <wp:wrapNone/>
+                <wp:docPr id="1" name="Oval 1"/>
+                <wp:cNvGraphicFramePr/>
+                <a:graphic xmlns:a="http://schemas.openxmlformats.org/drawingml/2006/main">
+                  <a:graphicData uri="http://schemas.microsoft.com/office/word/2010/wordprocessingShape">
+                    <wps:wsp>
+                      <wps:cNvSpPr/>
+                      <wps:spPr>
+                        <a:xfrm>
+                          <a:off x="0" y="0"/>
+                          <a:ext cx="1533525" cy="1514475"/>
+                        </a:xfrm>
+                        <a:prstGeom prst="ellipse">
+                          <a:avLst/>
+                        </a:prstGeom>
+                        <a:noFill/>
+                        <a:ln>
+                          <a:solidFill>
+                            <a:schemeClr val="tx1">
+                              <a:lumMod val="95000"/>
+                              <a:lumOff val="5000"/>
+                            </a:schemeClr>
+                          </a:solidFill>
+                        </a:ln>
+                      </wps:spPr>
+                      <wps:style>
+                        <a:lnRef idx="2">
+                          <a:schemeClr val="accent1">
+                            <a:shade val="50000"/>
+                          </a:schemeClr>
+                        </a:lnRef>
+                        <a:fillRef idx="1">
+                          <a:schemeClr val="accent1"/>
+                        </a:fillRef>
+                        <a:effectRef idx="0">
+                          <a:schemeClr val="accent1"/>
+                        </a:effectRef>
+                        <a:fontRef idx="minor">
+                          <a:schemeClr val="lt1"/>
+                        </a:fontRef>
+                      </wps:style>
+                      <wps:bodyPr rot="0" spcFirstLastPara="0" vertOverflow="overflow" horzOverflow="overflow" vert="horz" wrap="square" lIns="91440" tIns="45720" rIns="91440" bIns="45720" numCol="1" spcCol="0" rtlCol="0" fromWordArt="0" anchor="ctr" anchorCtr="0" forceAA="0" compatLnSpc="1">
+                        <a:prstTxWarp prst="textNoShape">
+                          <a:avLst/>
+                        </a:prstTxWarp>
+                        <a:noAutofit/>
+                      </wps:bodyPr>
+                    </wps:wsp>
+                  </a:graphicData>
+                </a:graphic>
+                <wp14:sizeRelH relativeFrom="margin">
+                  <wp14:pctWidth>0</wp14:pctWidth>
+                </wp14:sizeRelH>
+                <wp14:sizeRelV relativeFrom="margin">
+                  <wp14:pctHeight>0</wp14:pctHeight>
+                </wp14:sizeRelV>
+              </wp:anchor>
+            </w:drawing>
+          </mc:Choice>
+          <mc:Fallback>
+            <w:pict>
+              <v:oval w14:anchorId="58E46EC9" id="Oval 1" o:spid="_x0000_s1026" style="position:absolute;margin-left:27.4pt;margin-top:25.15pt;width:120.75pt;height:119.25pt;z-index:251659264;visibility:visible;mso-wrap-style:square;mso-width-percent:0;mso-height-percent:0;mso-wrap-distance-left:9pt;mso-wrap-distance-top:0;mso-wrap-distance-right:9pt;mso-wrap-distance-bottom:0;mso-position-horizontal:absolute;mso-position-horizontal-relative:text;mso-position-vertical:absolute;mso-position-vertical-relative:text;mso-width-percent:0;mso-height-percent:0;mso-width-relative:margin;mso-height-relative:margin;v-text-anchor:middle" o:gfxdata="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" filled="f" strokecolor="#0d0d0d [3069]" strokeweight="1pt">
+                <v:stroke joinstyle="miter"/>
+              </v:oval>
+            </w:pict>
+          </mc:Fallback>
+        </mc:AlternateContent>
+      </w:r>
+      <w:r>
         <w:rPr>
           <w:b/>
           <w:bCs/>
           <w:sz w:val="28"/>
           <w:szCs w:val="28"/>
         </w:rPr>
-      </w:pPr>
+        <w:t>Domains und ihre Funktionalitäten</w:t>
+      </w:r>
+      <w:r>
+        <w:rPr>
+          <w:b/>
+          <w:bCs/>
+        </w:rPr>
+        <w:t>:</w:t>
+      </w:r>
+    </w:p>
+    <w:p>
+      <w:r>
+        <w:rPr>
+          <w:noProof/>
+        </w:rPr>
+        <mc:AlternateContent>
+          <mc:Choice Requires="wps">
+            <w:drawing>
+              <wp:anchor distT="0" distB="0" distL="114300" distR="114300" simplePos="0" relativeHeight="251664384" behindDoc="0" locked="0" layoutInCell="1" allowOverlap="1" wp14:anchorId="5ECD6FA6" wp14:editId="57F6357B">
+                <wp:simplePos x="0" y="0"/>
+                <wp:positionH relativeFrom="column">
+                  <wp:posOffset>1290955</wp:posOffset>
+                </wp:positionH>
+                <wp:positionV relativeFrom="paragraph">
+                  <wp:posOffset>107314</wp:posOffset>
+                </wp:positionV>
+                <wp:extent cx="1685925" cy="638175"/>
+                <wp:effectExtent l="0" t="38100" r="47625" b="28575"/>
+                <wp:wrapNone/>
+                <wp:docPr id="4" name="Straight Arrow Connector 4"/>
+                <wp:cNvGraphicFramePr/>
+                <a:graphic xmlns:a="http://schemas.openxmlformats.org/drawingml/2006/main">
+                  <a:graphicData uri="http://schemas.microsoft.com/office/word/2010/wordprocessingShape">
+                    <wps:wsp>
+                      <wps:cNvCnPr/>
+                      <wps:spPr>
+                        <a:xfrm flipV="1">
+                          <a:off x="0" y="0"/>
+                          <a:ext cx="1685925" cy="638175"/>
+                        </a:xfrm>
+                        <a:prstGeom prst="straightConnector1">
+                          <a:avLst/>
+                        </a:prstGeom>
+                        <a:ln>
+                          <a:tailEnd type="triangle"/>
+                        </a:ln>
+                      </wps:spPr>
+                      <wps:style>
+                        <a:lnRef idx="1">
+                          <a:schemeClr val="dk1"/>
+                        </a:lnRef>
+                        <a:fillRef idx="0">
+                          <a:schemeClr val="dk1"/>
+                        </a:fillRef>
+                        <a:effectRef idx="0">
+                          <a:schemeClr val="dk1"/>
+                        </a:effectRef>
+                        <a:fontRef idx="minor">
+                          <a:schemeClr val="tx1"/>
+                        </a:fontRef>
+                      </wps:style>
+                      <wps:bodyPr/>
+                    </wps:wsp>
+                  </a:graphicData>
+                </a:graphic>
+                <wp14:sizeRelH relativeFrom="margin">
+                  <wp14:pctWidth>0</wp14:pctWidth>
+                </wp14:sizeRelH>
+                <wp14:sizeRelV relativeFrom="margin">
+                  <wp14:pctHeight>0</wp14:pctHeight>
+                </wp14:sizeRelV>
+              </wp:anchor>
+            </w:drawing>
+          </mc:Choice>
+          <mc:Fallback>
+            <w:pict>
+              <v:shapetype w14:anchorId="6C9EEE2F" id="_x0000_t32" coordsize="21600,21600" o:spt="32" o:oned="t" path="m,l21600,21600e" filled="f">
+                <v:path arrowok="t" fillok="f" o:connecttype="none"/>
+                <o:lock v:ext="edit" shapetype="t"/>
+              </v:shapetype>
+              <v:shape id="Straight Arrow Connector 4" o:spid="_x0000_s1026" type="#_x0000_t32" style="position:absolute;margin-left:101.65pt;margin-top:8.45pt;width:132.75pt;height:50.25pt;flip:y;z-index:251664384;visibility:visible;mso-wrap-style:square;mso-width-percent:0;mso-height-percent:0;mso-wrap-distance-left:9pt;mso-wrap-distance-top:0;mso-wrap-distance-right:9pt;mso-wrap-distance-bottom:0;mso-position-horizontal:absolute;mso-position-horizontal-relative:text;mso-position-vertical:absolute;mso-position-vertical-relative:text;mso-width-percent:0;mso-height-percent:0;mso-width-relative:margin;mso-height-relative:margin" o:gfxdata="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" strokecolor="black [3200]" strokeweight=".5pt">
+                <v:stroke endarrow="block" joinstyle="miter"/>
+              </v:shape>
+            </w:pict>
+          </mc:Fallback>
+        </mc:AlternateContent>
+      </w:r>
+      <w:r>
+        <w:tab/>
+      </w:r>
+      <w:r>
+        <w:tab/>
+      </w:r>
+      <w:r>
+        <w:tab/>
+      </w:r>
+      <w:r>
+        <w:tab/>
+      </w:r>
+      <w:r>
+        <w:tab/>
+      </w:r>
+      <w:r>
+        <w:tab/>
+      </w:r>
+      <w:r>
+        <w:tab/>
+        <w:t>Core Domain (Essenzielle Funktionen)</w:t>
+      </w:r>
+    </w:p>
+    <w:p>
+      <w:r>
+        <w:rPr>
+          <w:b/>
+          <w:bCs/>
+          <w:noProof/>
+        </w:rPr>
+        <mc:AlternateContent>
+          <mc:Choice Requires="wps">
+            <w:drawing>
+              <wp:anchor distT="0" distB="0" distL="114300" distR="114300" simplePos="0" relativeHeight="251661312" behindDoc="0" locked="0" layoutInCell="1" allowOverlap="1" wp14:anchorId="5D680768" wp14:editId="1301325E">
+                <wp:simplePos x="0" y="0"/>
+                <wp:positionH relativeFrom="column">
+                  <wp:posOffset>652780</wp:posOffset>
+                </wp:positionH>
+                <wp:positionV relativeFrom="paragraph">
+                  <wp:posOffset>12700</wp:posOffset>
+                </wp:positionV>
+                <wp:extent cx="923925" cy="866775"/>
+                <wp:effectExtent l="0" t="0" r="28575" b="28575"/>
+                <wp:wrapNone/>
+                <wp:docPr id="2" name="Oval 2"/>
+                <wp:cNvGraphicFramePr/>
+                <a:graphic xmlns:a="http://schemas.openxmlformats.org/drawingml/2006/main">
+                  <a:graphicData uri="http://schemas.microsoft.com/office/word/2010/wordprocessingShape">
+                    <wps:wsp>
+                      <wps:cNvSpPr/>
+                      <wps:spPr>
+                        <a:xfrm>
+                          <a:off x="0" y="0"/>
+                          <a:ext cx="923925" cy="866775"/>
+                        </a:xfrm>
+                        <a:prstGeom prst="ellipse">
+                          <a:avLst/>
+                        </a:prstGeom>
+                        <a:noFill/>
+                        <a:ln>
+                          <a:solidFill>
+                            <a:schemeClr val="tx1">
+                              <a:lumMod val="95000"/>
+                              <a:lumOff val="5000"/>
+                            </a:schemeClr>
+                          </a:solidFill>
+                        </a:ln>
+                      </wps:spPr>
+                      <wps:style>
+                        <a:lnRef idx="2">
+                          <a:schemeClr val="accent1">
+                            <a:shade val="50000"/>
+                          </a:schemeClr>
+                        </a:lnRef>
+                        <a:fillRef idx="1">
+                          <a:schemeClr val="accent1"/>
+                        </a:fillRef>
+                        <a:effectRef idx="0">
+                          <a:schemeClr val="accent1"/>
+                        </a:effectRef>
+                        <a:fontRef idx="minor">
+                          <a:schemeClr val="lt1"/>
+                        </a:fontRef>
+                      </wps:style>
+                      <wps:bodyPr rot="0" spcFirstLastPara="0" vertOverflow="overflow" horzOverflow="overflow" vert="horz" wrap="square" lIns="91440" tIns="45720" rIns="91440" bIns="45720" numCol="1" spcCol="0" rtlCol="0" fromWordArt="0" anchor="ctr" anchorCtr="0" forceAA="0" compatLnSpc="1">
+                        <a:prstTxWarp prst="textNoShape">
+                          <a:avLst/>
+                        </a:prstTxWarp>
+                        <a:noAutofit/>
+                      </wps:bodyPr>
+                    </wps:wsp>
+                  </a:graphicData>
+                </a:graphic>
+                <wp14:sizeRelH relativeFrom="margin">
+                  <wp14:pctWidth>0</wp14:pctWidth>
+                </wp14:sizeRelH>
+                <wp14:sizeRelV relativeFrom="margin">
+                  <wp14:pctHeight>0</wp14:pctHeight>
+                </wp14:sizeRelV>
+              </wp:anchor>
+            </w:drawing>
+          </mc:Choice>
+          <mc:Fallback>
+            <w:pict>
+              <v:oval w14:anchorId="0C5B7DB9" id="Oval 2" o:spid="_x0000_s1026" style="position:absolute;margin-left:51.4pt;margin-top:1pt;width:72.75pt;height:68.25pt;z-index:251661312;visibility:visible;mso-wrap-style:square;mso-width-percent:0;mso-height-percent:0;mso-wrap-distance-left:9pt;mso-wrap-distance-top:0;mso-wrap-distance-right:9pt;mso-wrap-distance-bottom:0;mso-position-horizontal:absolute;mso-position-horizontal-relative:text;mso-position-vertical:absolute;mso-position-vertical-relative:text;mso-width-percent:0;mso-height-percent:0;mso-width-relative:margin;mso-height-relative:margin;v-text-anchor:middle" o:gfxdata="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" filled="f" strokecolor="#0d0d0d [3069]" strokeweight="1pt">
+                <v:stroke joinstyle="miter"/>
+              </v:oval>
+            </w:pict>
+          </mc:Fallback>
+        </mc:AlternateContent>
+      </w:r>
+    </w:p>
+    <w:p>
+      <w:r>
+        <w:rPr>
+          <w:b/>
+          <w:bCs/>
+          <w:noProof/>
+        </w:rPr>
+        <mc:AlternateContent>
+          <mc:Choice Requires="wps">
+            <w:drawing>
+              <wp:anchor distT="0" distB="0" distL="114300" distR="114300" simplePos="0" relativeHeight="251665408" behindDoc="0" locked="0" layoutInCell="1" allowOverlap="1" wp14:anchorId="083B101E" wp14:editId="63581799">
+                <wp:simplePos x="0" y="0"/>
+                <wp:positionH relativeFrom="column">
+                  <wp:posOffset>1567181</wp:posOffset>
+                </wp:positionH>
+                <wp:positionV relativeFrom="paragraph">
+                  <wp:posOffset>203201</wp:posOffset>
+                </wp:positionV>
+                <wp:extent cx="1066800" cy="152400"/>
+                <wp:effectExtent l="0" t="0" r="76200" b="76200"/>
+                <wp:wrapNone/>
+                <wp:docPr id="5" name="Straight Arrow Connector 5"/>
+                <wp:cNvGraphicFramePr/>
+                <a:graphic xmlns:a="http://schemas.openxmlformats.org/drawingml/2006/main">
+                  <a:graphicData uri="http://schemas.microsoft.com/office/word/2010/wordprocessingShape">
+                    <wps:wsp>
+                      <wps:cNvCnPr/>
+                      <wps:spPr>
+                        <a:xfrm>
+                          <a:off x="0" y="0"/>
+                          <a:ext cx="1066800" cy="152400"/>
+                        </a:xfrm>
+                        <a:prstGeom prst="straightConnector1">
+                          <a:avLst/>
+                        </a:prstGeom>
+                        <a:ln>
+                          <a:tailEnd type="triangle"/>
+                        </a:ln>
+                      </wps:spPr>
+                      <wps:style>
+                        <a:lnRef idx="1">
+                          <a:schemeClr val="dk1"/>
+                        </a:lnRef>
+                        <a:fillRef idx="0">
+                          <a:schemeClr val="dk1"/>
+                        </a:fillRef>
+                        <a:effectRef idx="0">
+                          <a:schemeClr val="dk1"/>
+                        </a:effectRef>
+                        <a:fontRef idx="minor">
+                          <a:schemeClr val="tx1"/>
+                        </a:fontRef>
+                      </wps:style>
+                      <wps:bodyPr/>
+                    </wps:wsp>
+                  </a:graphicData>
+                </a:graphic>
+                <wp14:sizeRelH relativeFrom="margin">
+                  <wp14:pctWidth>0</wp14:pctWidth>
+                </wp14:sizeRelH>
+                <wp14:sizeRelV relativeFrom="margin">
+                  <wp14:pctHeight>0</wp14:pctHeight>
+                </wp14:sizeRelV>
+              </wp:anchor>
+            </w:drawing>
+          </mc:Choice>
+          <mc:Fallback>
+            <w:pict>
+              <v:shape w14:anchorId="73B232FC" id="Straight Arrow Connector 5" o:spid="_x0000_s1026" type="#_x0000_t32" style="position:absolute;margin-left:123.4pt;margin-top:16pt;width:84pt;height:12pt;z-index:251665408;visibility:visible;mso-wrap-style:square;mso-width-percent:0;mso-height-percent:0;mso-wrap-distance-left:9pt;mso-wrap-distance-top:0;mso-wrap-distance-right:9pt;mso-wrap-distance-bottom:0;mso-position-horizontal:absolute;mso-position-horizontal-relative:text;mso-position-vertical:absolute;mso-position-vertical-relative:text;mso-width-percent:0;mso-height-percent:0;mso-width-relative:margin;mso-height-relative:margin" o:gfxdata="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" strokecolor="black [3200]" strokeweight=".5pt">
+                <v:stroke endarrow="block" joinstyle="miter"/>
+              </v:shape>
+            </w:pict>
+          </mc:Fallback>
+        </mc:AlternateContent>
+      </w:r>
+      <w:r>
+        <w:rPr>
+          <w:b/>
+          <w:bCs/>
+          <w:noProof/>
+        </w:rPr>
+        <mc:AlternateContent>
+          <mc:Choice Requires="wps">
+            <w:drawing>
+              <wp:anchor distT="0" distB="0" distL="114300" distR="114300" simplePos="0" relativeHeight="251663360" behindDoc="0" locked="0" layoutInCell="1" allowOverlap="1" wp14:anchorId="02AE6FC1" wp14:editId="30C74CF1">
+                <wp:simplePos x="0" y="0"/>
+                <wp:positionH relativeFrom="column">
+                  <wp:posOffset>967105</wp:posOffset>
+                </wp:positionH>
+                <wp:positionV relativeFrom="paragraph">
+                  <wp:posOffset>8255</wp:posOffset>
+                </wp:positionV>
+                <wp:extent cx="323850" cy="333375"/>
+                <wp:effectExtent l="0" t="0" r="19050" b="28575"/>
+                <wp:wrapNone/>
+                <wp:docPr id="3" name="Oval 3"/>
+                <wp:cNvGraphicFramePr/>
+                <a:graphic xmlns:a="http://schemas.openxmlformats.org/drawingml/2006/main">
+                  <a:graphicData uri="http://schemas.microsoft.com/office/word/2010/wordprocessingShape">
+                    <wps:wsp>
+                      <wps:cNvSpPr/>
+                      <wps:spPr>
+                        <a:xfrm>
+                          <a:off x="0" y="0"/>
+                          <a:ext cx="323850" cy="333375"/>
+                        </a:xfrm>
+                        <a:prstGeom prst="ellipse">
+                          <a:avLst/>
+                        </a:prstGeom>
+                        <a:noFill/>
+                        <a:ln>
+                          <a:solidFill>
+                            <a:schemeClr val="tx1">
+                              <a:lumMod val="95000"/>
+                              <a:lumOff val="5000"/>
+                            </a:schemeClr>
+                          </a:solidFill>
+                        </a:ln>
+                      </wps:spPr>
+                      <wps:style>
+                        <a:lnRef idx="2">
+                          <a:schemeClr val="accent1">
+                            <a:shade val="50000"/>
+                          </a:schemeClr>
+                        </a:lnRef>
+                        <a:fillRef idx="1">
+                          <a:schemeClr val="accent1"/>
+                        </a:fillRef>
+                        <a:effectRef idx="0">
+                          <a:schemeClr val="accent1"/>
+                        </a:effectRef>
+                        <a:fontRef idx="minor">
+                          <a:schemeClr val="lt1"/>
+                        </a:fontRef>
+                      </wps:style>
+                      <wps:bodyPr rot="0" spcFirstLastPara="0" vertOverflow="overflow" horzOverflow="overflow" vert="horz" wrap="square" lIns="91440" tIns="45720" rIns="91440" bIns="45720" numCol="1" spcCol="0" rtlCol="0" fromWordArt="0" anchor="ctr" anchorCtr="0" forceAA="0" compatLnSpc="1">
+                        <a:prstTxWarp prst="textNoShape">
+                          <a:avLst/>
+                        </a:prstTxWarp>
+                        <a:noAutofit/>
+                      </wps:bodyPr>
+                    </wps:wsp>
+                  </a:graphicData>
+                </a:graphic>
+                <wp14:sizeRelH relativeFrom="margin">
+                  <wp14:pctWidth>0</wp14:pctWidth>
+                </wp14:sizeRelH>
+                <wp14:sizeRelV relativeFrom="margin">
+                  <wp14:pctHeight>0</wp14:pctHeight>
+                </wp14:sizeRelV>
+              </wp:anchor>
+            </w:drawing>
+          </mc:Choice>
+          <mc:Fallback>
+            <w:pict>
+              <v:oval w14:anchorId="035641EE" id="Oval 3" o:spid="_x0000_s1026" style="position:absolute;margin-left:76.15pt;margin-top:.65pt;width:25.5pt;height:26.25pt;z-index:251663360;visibility:visible;mso-wrap-style:square;mso-width-percent:0;mso-height-percent:0;mso-wrap-distance-left:9pt;mso-wrap-distance-top:0;mso-wrap-distance-right:9pt;mso-wrap-distance-bottom:0;mso-position-horizontal:absolute;mso-position-horizontal-relative:text;mso-position-vertical:absolute;mso-position-vertical-relative:text;mso-width-percent:0;mso-height-percent:0;mso-width-relative:margin;mso-height-relative:margin;v-text-anchor:middle" o:gfxdata="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" filled="f" strokecolor="#0d0d0d [3069]" strokeweight="1pt">
+                <v:stroke joinstyle="miter"/>
+              </v:oval>
+            </w:pict>
+          </mc:Fallback>
+        </mc:AlternateContent>
+      </w:r>
+    </w:p>
+    <w:p>
+      <w:r>
+        <w:tab/>
+      </w:r>
+      <w:r>
+        <w:tab/>
+      </w:r>
+      <w:r>
+        <w:tab/>
+      </w:r>
+      <w:r>
+        <w:tab/>
+      </w:r>
+      <w:r>
+        <w:tab/>
+      </w:r>
+      <w:r>
+        <w:tab/>
+      </w:r>
+      <w:r>
+        <w:t>Generec Domain (Essenzielle Funktionen)</w:t>
+      </w:r>
+    </w:p>
+    <w:p>
+      <w:r>
+        <w:rPr>
+          <w:noProof/>
+        </w:rPr>
+        <mc:AlternateContent>
+          <mc:Choice Requires="wps">
+            <w:drawing>
+              <wp:anchor distT="0" distB="0" distL="114300" distR="114300" simplePos="0" relativeHeight="251666432" behindDoc="0" locked="0" layoutInCell="1" allowOverlap="1" wp14:anchorId="55D59D15" wp14:editId="23A410B4">
+                <wp:simplePos x="0" y="0"/>
+                <wp:positionH relativeFrom="column">
+                  <wp:posOffset>1776729</wp:posOffset>
+                </wp:positionH>
+                <wp:positionV relativeFrom="paragraph">
+                  <wp:posOffset>12700</wp:posOffset>
+                </wp:positionV>
+                <wp:extent cx="371475" cy="352425"/>
+                <wp:effectExtent l="0" t="0" r="47625" b="47625"/>
+                <wp:wrapNone/>
+                <wp:docPr id="6" name="Straight Arrow Connector 6"/>
+                <wp:cNvGraphicFramePr/>
+                <a:graphic xmlns:a="http://schemas.openxmlformats.org/drawingml/2006/main">
+                  <a:graphicData uri="http://schemas.microsoft.com/office/word/2010/wordprocessingShape">
+                    <wps:wsp>
+                      <wps:cNvCnPr/>
+                      <wps:spPr>
+                        <a:xfrm>
+                          <a:off x="0" y="0"/>
+                          <a:ext cx="371475" cy="352425"/>
+                        </a:xfrm>
+                        <a:prstGeom prst="straightConnector1">
+                          <a:avLst/>
+                        </a:prstGeom>
+                        <a:ln>
+                          <a:tailEnd type="triangle"/>
+                        </a:ln>
+                      </wps:spPr>
+                      <wps:style>
+                        <a:lnRef idx="1">
+                          <a:schemeClr val="dk1"/>
+                        </a:lnRef>
+                        <a:fillRef idx="0">
+                          <a:schemeClr val="dk1"/>
+                        </a:fillRef>
+                        <a:effectRef idx="0">
+                          <a:schemeClr val="dk1"/>
+                        </a:effectRef>
+                        <a:fontRef idx="minor">
+                          <a:schemeClr val="tx1"/>
+                        </a:fontRef>
+                      </wps:style>
+                      <wps:bodyPr/>
+                    </wps:wsp>
+                  </a:graphicData>
+                </a:graphic>
+                <wp14:sizeRelH relativeFrom="margin">
+                  <wp14:pctWidth>0</wp14:pctWidth>
+                </wp14:sizeRelH>
+                <wp14:sizeRelV relativeFrom="margin">
+                  <wp14:pctHeight>0</wp14:pctHeight>
+                </wp14:sizeRelV>
+              </wp:anchor>
+            </w:drawing>
+          </mc:Choice>
+          <mc:Fallback>
+            <w:pict>
+              <v:shape w14:anchorId="14CEAED0" id="Straight Arrow Connector 6" o:spid="_x0000_s1026" type="#_x0000_t32" style="position:absolute;margin-left:139.9pt;margin-top:1pt;width:29.25pt;height:27.75pt;z-index:251666432;visibility:visible;mso-wrap-style:square;mso-width-percent:0;mso-height-percent:0;mso-wrap-distance-left:9pt;mso-wrap-distance-top:0;mso-wrap-distance-right:9pt;mso-wrap-distance-bottom:0;mso-position-horizontal:absolute;mso-position-horizontal-relative:text;mso-position-vertical:absolute;mso-position-vertical-relative:text;mso-width-percent:0;mso-height-percent:0;mso-width-relative:margin;mso-height-relative:margin" o:gfxdata="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" strokecolor="black [3200]" strokeweight=".5pt">
+                <v:stroke endarrow="block" joinstyle="miter"/>
+              </v:shape>
+            </w:pict>
+          </mc:Fallback>
+        </mc:AlternateContent>
+      </w:r>
+    </w:p>
+    <w:p>
+      <w:r>
+        <w:tab/>
+      </w:r>
+      <w:r>
+        <w:tab/>
+      </w:r>
+      <w:r>
+        <w:tab/>
+      </w:r>
+      <w:r>
+        <w:tab/>
+      </w:r>
+      <w:r>
+        <w:tab/>
+        <w:t>Supportive Domain (Kundenspez. Funktionen</w:t>
+      </w:r>
+      <w:r>
+        <w:t>)</w:t>
+      </w:r>
+      <w:bookmarkStart w:id="0" w:name="_GoBack"/>
+      <w:bookmarkEnd w:id="0"/>
+    </w:p>
+    <w:p>
       <w:r>
         <w:rPr>
           <w:b/>
@@ -453,7 +980,13 @@
         </w:numPr>
       </w:pPr>
       <w:r>
-        <w:t>Ebay</w:t>
+        <w:t>eB</w:t>
+      </w:r>
+      <w:r>
+        <w:t>ay</w:t>
+      </w:r>
+      <w:r>
+        <w:t xml:space="preserve"> – Harte Konkurrenz, hat aber kein SMS System</w:t>
       </w:r>
     </w:p>
     <w:p>
@@ -468,7 +1001,16 @@
         <w:t>G</w:t>
       </w:r>
       <w:r>
-        <w:t>railed</w:t>
+        <w:t>raile</w:t>
+      </w:r>
+      <w:r>
+        <w:t>d</w:t>
+      </w:r>
+      <w:r>
+        <w:t xml:space="preserve"> – </w:t>
+      </w:r>
+      <w:r>
+        <w:t>Nur auf Kleidung spezialisiert, weshalb es in dieser Kategorie eine Konkurrenz ist</w:t>
       </w:r>
     </w:p>
     <w:p>
@@ -480,34 +1022,11 @@
         </w:numPr>
       </w:pPr>
       <w:r>
-        <w:t>BUMP</w:t>
-      </w:r>
-    </w:p>
-    <w:p>
-      <w:pPr>
-        <w:pStyle w:val="ListParagraph"/>
-        <w:numPr>
-          <w:ilvl w:val="0"/>
-          <w:numId w:val="3"/>
-        </w:numPr>
-      </w:pPr>
-      <w:r>
         <w:t>Ricardo</w:t>
       </w:r>
-    </w:p>
-    <w:p>
-      <w:pPr>
-        <w:pStyle w:val="ListParagraph"/>
-        <w:numPr>
-          <w:ilvl w:val="0"/>
-          <w:numId w:val="3"/>
-        </w:numPr>
-      </w:pPr>
-      <w:r>
-        <w:t>Tutti</w:t>
-      </w:r>
-      <w:bookmarkStart w:id="0" w:name="_GoBack"/>
-      <w:bookmarkEnd w:id="0"/>
+      <w:r>
+        <w:t xml:space="preserve"> – Nicht international</w:t>
+      </w:r>
     </w:p>
     <w:sectPr>
       <w:pgSz w:w="11906" w:h="16838"/>
@@ -747,6 +1266,118 @@
     </w:lvl>
   </w:abstractNum>
   <w:abstractNum w:abstractNumId="2" w15:restartNumberingAfterBreak="0">
+    <w:nsid w:val="7360692D"/>
+    <w:multiLevelType w:val="hybridMultilevel"/>
+    <w:tmpl w:val="87FC6DCE"/>
+    <w:lvl w:ilvl="0" w:tplc="53C4D868">
+      <w:numFmt w:val="bullet"/>
+      <w:lvlText w:val="-"/>
+      <w:lvlJc w:val="left"/>
+      <w:pPr>
+        <w:ind w:left="720" w:hanging="360"/>
+      </w:pPr>
+      <w:rPr>
+        <w:rFonts w:ascii="Calibri" w:eastAsiaTheme="minorHAnsi" w:hAnsi="Calibri" w:cs="Calibri" w:hint="default"/>
+      </w:rPr>
+    </w:lvl>
+    <w:lvl w:ilvl="1" w:tplc="04070003" w:tentative="1">
+      <w:start w:val="1"/>
+      <w:numFmt w:val="bullet"/>
+      <w:lvlText w:val="o"/>
+      <w:lvlJc w:val="left"/>
+      <w:pPr>
+        <w:ind w:left="1440" w:hanging="360"/>
+      </w:pPr>
+      <w:rPr>
+        <w:rFonts w:ascii="Courier New" w:hAnsi="Courier New" w:cs="Courier New" w:hint="default"/>
+      </w:rPr>
+    </w:lvl>
+    <w:lvl w:ilvl="2" w:tplc="04070005" w:tentative="1">
+      <w:start w:val="1"/>
+      <w:numFmt w:val="bullet"/>
+      <w:lvlText w:val=""/>
+      <w:lvlJc w:val="left"/>
+      <w:pPr>
+        <w:ind w:left="2160" w:hanging="360"/>
+      </w:pPr>
+      <w:rPr>
+        <w:rFonts w:ascii="Wingdings" w:hAnsi="Wingdings" w:hint="default"/>
+      </w:rPr>
+    </w:lvl>
+    <w:lvl w:ilvl="3" w:tplc="04070001" w:tentative="1">
+      <w:start w:val="1"/>
+      <w:numFmt w:val="bullet"/>
+      <w:lvlText w:val=""/>
+      <w:lvlJc w:val="left"/>
+      <w:pPr>
+        <w:ind w:left="2880" w:hanging="360"/>
+      </w:pPr>
+      <w:rPr>
+        <w:rFonts w:ascii="Symbol" w:hAnsi="Symbol" w:hint="default"/>
+      </w:rPr>
+    </w:lvl>
+    <w:lvl w:ilvl="4" w:tplc="04070003" w:tentative="1">
+      <w:start w:val="1"/>
+      <w:numFmt w:val="bullet"/>
+      <w:lvlText w:val="o"/>
+      <w:lvlJc w:val="left"/>
+      <w:pPr>
+        <w:ind w:left="3600" w:hanging="360"/>
+      </w:pPr>
+      <w:rPr>
+        <w:rFonts w:ascii="Courier New" w:hAnsi="Courier New" w:cs="Courier New" w:hint="default"/>
+      </w:rPr>
+    </w:lvl>
+    <w:lvl w:ilvl="5" w:tplc="04070005" w:tentative="1">
+      <w:start w:val="1"/>
+      <w:numFmt w:val="bullet"/>
+      <w:lvlText w:val=""/>
+      <w:lvlJc w:val="left"/>
+      <w:pPr>
+        <w:ind w:left="4320" w:hanging="360"/>
+      </w:pPr>
+      <w:rPr>
+        <w:rFonts w:ascii="Wingdings" w:hAnsi="Wingdings" w:hint="default"/>
+      </w:rPr>
+    </w:lvl>
+    <w:lvl w:ilvl="6" w:tplc="04070001" w:tentative="1">
+      <w:start w:val="1"/>
+      <w:numFmt w:val="bullet"/>
+      <w:lvlText w:val=""/>
+      <w:lvlJc w:val="left"/>
+      <w:pPr>
+        <w:ind w:left="5040" w:hanging="360"/>
+      </w:pPr>
+      <w:rPr>
+        <w:rFonts w:ascii="Symbol" w:hAnsi="Symbol" w:hint="default"/>
+      </w:rPr>
+    </w:lvl>
+    <w:lvl w:ilvl="7" w:tplc="04070003" w:tentative="1">
+      <w:start w:val="1"/>
+      <w:numFmt w:val="bullet"/>
+      <w:lvlText w:val="o"/>
+      <w:lvlJc w:val="left"/>
+      <w:pPr>
+        <w:ind w:left="5760" w:hanging="360"/>
+      </w:pPr>
+      <w:rPr>
+        <w:rFonts w:ascii="Courier New" w:hAnsi="Courier New" w:cs="Courier New" w:hint="default"/>
+      </w:rPr>
+    </w:lvl>
+    <w:lvl w:ilvl="8" w:tplc="04070005" w:tentative="1">
+      <w:start w:val="1"/>
+      <w:numFmt w:val="bullet"/>
+      <w:lvlText w:val=""/>
+      <w:lvlJc w:val="left"/>
+      <w:pPr>
+        <w:ind w:left="6480" w:hanging="360"/>
+      </w:pPr>
+      <w:rPr>
+        <w:rFonts w:ascii="Wingdings" w:hAnsi="Wingdings" w:hint="default"/>
+      </w:rPr>
+    </w:lvl>
+  </w:abstractNum>
+  <w:abstractNum w:abstractNumId="3" w15:restartNumberingAfterBreak="0">
     <w:nsid w:val="7C605449"/>
     <w:multiLevelType w:val="hybridMultilevel"/>
     <w:tmpl w:val="B81ED740"/>
@@ -862,10 +1493,13 @@
     <w:abstractNumId w:val="0"/>
   </w:num>
   <w:num w:numId="2">
-    <w:abstractNumId w:val="2"/>
+    <w:abstractNumId w:val="3"/>
   </w:num>
   <w:num w:numId="3">
     <w:abstractNumId w:val="1"/>
+  </w:num>
+  <w:num w:numId="4">
+    <w:abstractNumId w:val="2"/>
   </w:num>
 </w:numbering>
 </file>

</xml_diff>